<commit_message>
Cycle3 User Stories in the cycle2 folder
</commit_message>
<xml_diff>
--- a/src/Cycle 2 User Stories.docx
+++ b/src/Cycle 2 User Stories.docx
@@ -15,6 +15,105 @@
         </w:rPr>
         <w:t>Team 4: Alex, Hanna, Haley</w:t>
       </w:r>
+    </w:p>
+    <w:p>
+      <w:pPr>
+        <w:rPr>
+          <w:sz w:val="24"/>
+        </w:rPr>
+      </w:pPr>
+    </w:p>
+    <w:p>
+      <w:pPr>
+        <w:rPr>
+          <w:sz w:val="24"/>
+        </w:rPr>
+      </w:pPr>
+    </w:p>
+    <w:p>
+      <w:pPr>
+        <w:rPr>
+          <w:sz w:val="24"/>
+        </w:rPr>
+      </w:pPr>
+      <w:r>
+        <w:rPr>
+          <w:sz w:val="24"/>
+        </w:rPr>
+        <w:t>User Stories—Cycle 2—Enemies</w:t>
+      </w:r>
+    </w:p>
+    <w:p>
+      <w:pPr>
+        <w:rPr>
+          <w:sz w:val="24"/>
+        </w:rPr>
+      </w:pPr>
+    </w:p>
+    <w:p>
+      <w:pPr>
+        <w:rPr>
+          <w:sz w:val="24"/>
+        </w:rPr>
+      </w:pPr>
+      <w:r>
+        <w:rPr>
+          <w:sz w:val="24"/>
+        </w:rPr>
+        <w:t>There are two types of monsters; one chases the hero through tunnels and the other tries to destroy the gold before the hero can collect it.</w:t>
+      </w:r>
+    </w:p>
+    <w:p>
+      <w:pPr>
+        <w:rPr>
+          <w:sz w:val="24"/>
+        </w:rPr>
+      </w:pPr>
+      <w:r>
+        <w:rPr>
+          <w:sz w:val="24"/>
+        </w:rPr>
+        <w:t>The monsters should not get stuck in corners.</w:t>
+      </w:r>
+    </w:p>
+    <w:p>
+      <w:pPr>
+        <w:rPr>
+          <w:sz w:val="24"/>
+        </w:rPr>
+      </w:pPr>
+      <w:r>
+        <w:rPr>
+          <w:sz w:val="24"/>
+        </w:rPr>
+        <w:t>Each monster can change randomly into the other type of monster.</w:t>
+      </w:r>
+    </w:p>
+    <w:p>
+      <w:pPr>
+        <w:rPr>
+          <w:sz w:val="24"/>
+        </w:rPr>
+      </w:pPr>
+      <w:r>
+        <w:rPr>
+          <w:sz w:val="24"/>
+        </w:rPr>
+        <w:t>If the hero touches the monster the hero loses a life. If the hero loses all three the game is over.</w:t>
+      </w:r>
+    </w:p>
+    <w:p>
+      <w:pPr>
+        <w:rPr>
+          <w:sz w:val="24"/>
+        </w:rPr>
+      </w:pPr>
+      <w:r>
+        <w:rPr>
+          <w:sz w:val="24"/>
+        </w:rPr>
+        <w:t>The hero can shoot a weapon to kill the monsters.</w:t>
+      </w:r>
       <w:bookmarkStart w:id="0" w:name="_GoBack"/>
       <w:bookmarkEnd w:id="0"/>
     </w:p>
@@ -31,90 +130,63 @@
           <w:sz w:val="24"/>
         </w:rPr>
       </w:pPr>
-    </w:p>
-    <w:p>
-      <w:pPr>
-        <w:rPr>
-          <w:sz w:val="24"/>
-        </w:rPr>
-      </w:pPr>
-      <w:r>
-        <w:rPr>
-          <w:sz w:val="24"/>
-        </w:rPr>
-        <w:t>User Stories—Cycle 2—Enemies</w:t>
-      </w:r>
-    </w:p>
-    <w:p>
-      <w:pPr>
-        <w:rPr>
-          <w:sz w:val="24"/>
-        </w:rPr>
-      </w:pPr>
-    </w:p>
-    <w:p>
-      <w:pPr>
-        <w:rPr>
-          <w:sz w:val="24"/>
-        </w:rPr>
-      </w:pPr>
-      <w:r>
-        <w:rPr>
-          <w:sz w:val="24"/>
-        </w:rPr>
-        <w:t>There are two types of monsters; one chases the hero through tunnels and the other tries to destroy the gold before the hero can collect it.</w:t>
-      </w:r>
-    </w:p>
-    <w:p>
-      <w:pPr>
-        <w:rPr>
-          <w:sz w:val="24"/>
-        </w:rPr>
-      </w:pPr>
-      <w:r>
-        <w:rPr>
-          <w:sz w:val="24"/>
-        </w:rPr>
-        <w:t>The monsters should not get stuck in corners.</w:t>
-      </w:r>
-    </w:p>
-    <w:p>
-      <w:pPr>
-        <w:rPr>
-          <w:sz w:val="24"/>
-        </w:rPr>
-      </w:pPr>
-      <w:r>
-        <w:rPr>
-          <w:sz w:val="24"/>
-        </w:rPr>
-        <w:t>Each monster can change randomly into the other type of monster.</w:t>
-      </w:r>
-    </w:p>
-    <w:p>
-      <w:pPr>
-        <w:rPr>
-          <w:sz w:val="24"/>
-        </w:rPr>
-      </w:pPr>
-      <w:r>
-        <w:rPr>
-          <w:sz w:val="24"/>
-        </w:rPr>
-        <w:t>If the hero touches the monster the hero loses a life. If the hero loses all three the game is over.</w:t>
-      </w:r>
-    </w:p>
-    <w:p>
-      <w:pPr>
-        <w:rPr>
-          <w:sz w:val="24"/>
-        </w:rPr>
-      </w:pPr>
-      <w:r>
-        <w:rPr>
-          <w:sz w:val="24"/>
-        </w:rPr>
-        <w:t>The monsters that are killed eventually re-spawn in new places.</w:t>
+      <w:r>
+        <w:rPr>
+          <w:sz w:val="24"/>
+        </w:rPr>
+        <w:t xml:space="preserve">User Stories—Cycle 3 –Gold </w:t>
+      </w:r>
+    </w:p>
+    <w:p>
+      <w:pPr>
+        <w:rPr>
+          <w:sz w:val="24"/>
+        </w:rPr>
+      </w:pPr>
+      <w:r>
+        <w:rPr>
+          <w:sz w:val="24"/>
+        </w:rPr>
+        <w:t>The bags of gold can be dropped.</w:t>
+      </w:r>
+    </w:p>
+    <w:p>
+      <w:pPr>
+        <w:rPr>
+          <w:sz w:val="24"/>
+        </w:rPr>
+      </w:pPr>
+      <w:r>
+        <w:rPr>
+          <w:sz w:val="24"/>
+        </w:rPr>
+        <w:t>If the gold bag falls on a hero or monster the hero or monster will die.</w:t>
+      </w:r>
+    </w:p>
+    <w:p>
+      <w:pPr>
+        <w:rPr>
+          <w:sz w:val="24"/>
+        </w:rPr>
+      </w:pPr>
+      <w:r>
+        <w:rPr>
+          <w:sz w:val="24"/>
+        </w:rPr>
+        <w:t>Once the bag has fallen three spaced the hero can pick up the gold for points.</w:t>
+      </w:r>
+    </w:p>
+    <w:p>
+      <w:pPr>
+        <w:rPr>
+          <w:sz w:val="24"/>
+        </w:rPr>
+      </w:pPr>
+      <w:r>
+        <w:rPr>
+          <w:sz w:val="24"/>
+        </w:rPr>
+        <w:t>The monster can re spawn after it’s been killed.</w:t>
       </w:r>
     </w:p>
     <w:p>

</xml_diff>